<commit_message>
added collision with block, top bar, score and lives
</commit_message>
<xml_diff>
--- a/Planeacion.docx
+++ b/Planeacion.docx
@@ -112,6 +112,15 @@
           <w:lang w:val="es-MX"/>
         </w:rPr>
         <w:t xml:space="preserve">Avance 1 </w:t>
+      </w:r>
+      <w:r>
+        <w:rPr>
+          <w:b/>
+          <w:sz w:val="26"/>
+          <w:szCs w:val="26"/>
+          <w:lang w:val="es-MX"/>
+        </w:rPr>
+        <w:t>- Cumplido</w:t>
       </w:r>
     </w:p>
     <w:p>
@@ -221,15 +230,7 @@
         <w:rPr>
           <w:lang w:val="es-MX"/>
         </w:rPr>
-        <w:t>para arrancar con la codificación se implem</w:t>
-      </w:r>
-      <w:bookmarkStart w:id="0" w:name="_GoBack"/>
-      <w:bookmarkEnd w:id="0"/>
-      <w:r>
-        <w:rPr>
-          <w:lang w:val="es-MX"/>
-        </w:rPr>
-        <w:t>entarán las transformaciones para realizar el movimiento de la pelota y su comportamiento</w:t>
+        <w:t>para arrancar con la codificación se implementarán las transformaciones para realizar el movimiento de la pelota y su comportamiento</w:t>
       </w:r>
       <w:r>
         <w:rPr>
@@ -243,75 +244,9 @@
         </w:rPr>
         <w:t xml:space="preserve"> alrededor de la pantalla y al hacer contacto con el paddle. </w:t>
       </w:r>
-      <w:proofErr w:type="gramStart"/>
-      <w:r>
-        <w:t xml:space="preserve">El </w:t>
-      </w:r>
-      <w:proofErr w:type="spellStart"/>
-      <w:r>
-        <w:t>movimiento</w:t>
-      </w:r>
-      <w:proofErr w:type="spellEnd"/>
-      <w:r>
-        <w:t xml:space="preserve"> del paddle </w:t>
-      </w:r>
-      <w:proofErr w:type="spellStart"/>
-      <w:r>
-        <w:t>será</w:t>
-      </w:r>
-      <w:proofErr w:type="spellEnd"/>
-      <w:r>
-        <w:t xml:space="preserve"> </w:t>
-      </w:r>
-      <w:proofErr w:type="spellStart"/>
-      <w:r>
-        <w:t>controlado</w:t>
-      </w:r>
-      <w:proofErr w:type="spellEnd"/>
-      <w:r>
-        <w:t xml:space="preserve"> </w:t>
-      </w:r>
-      <w:proofErr w:type="spellStart"/>
-      <w:r>
-        <w:t>por</w:t>
-      </w:r>
-      <w:proofErr w:type="spellEnd"/>
-      <w:r>
-        <w:t xml:space="preserve"> el </w:t>
-      </w:r>
-      <w:proofErr w:type="spellStart"/>
-      <w:r>
-        <w:t>usuario</w:t>
-      </w:r>
-      <w:proofErr w:type="spellEnd"/>
-      <w:r>
-        <w:t xml:space="preserve"> </w:t>
-      </w:r>
-      <w:proofErr w:type="spellStart"/>
-      <w:r>
-        <w:t>mediante</w:t>
-      </w:r>
-      <w:proofErr w:type="spellEnd"/>
-      <w:r>
-        <w:t xml:space="preserve"> la </w:t>
-      </w:r>
-      <w:proofErr w:type="spellStart"/>
-      <w:r>
-        <w:t>función</w:t>
-      </w:r>
-      <w:proofErr w:type="spellEnd"/>
-      <w:r>
-        <w:t xml:space="preserve"> del </w:t>
-      </w:r>
-      <w:proofErr w:type="spellStart"/>
-      <w:r>
-        <w:t>teclado</w:t>
-      </w:r>
-      <w:proofErr w:type="spellEnd"/>
-      <w:r>
-        <w:t>.</w:t>
-      </w:r>
-      <w:proofErr w:type="gramEnd"/>
+      <w:r>
+        <w:t>El movimiento del paddle será controlado por el usuario mediante la función del teclado.</w:t>
+      </w:r>
     </w:p>
     <w:p>
       <w:pPr>
@@ -338,6 +273,26 @@
         </w:rPr>
         <w:t>Avance 2</w:t>
       </w:r>
+      <w:r>
+        <w:rPr>
+          <w:b/>
+          <w:sz w:val="26"/>
+          <w:szCs w:val="26"/>
+          <w:lang w:val="es-MX"/>
+        </w:rPr>
+        <w:t xml:space="preserve"> </w:t>
+      </w:r>
+      <w:r>
+        <w:rPr>
+          <w:b/>
+          <w:sz w:val="26"/>
+          <w:szCs w:val="26"/>
+          <w:lang w:val="es-MX"/>
+        </w:rPr>
+        <w:t>- Cumplido</w:t>
+      </w:r>
+      <w:bookmarkStart w:id="0" w:name="_GoBack"/>
+      <w:bookmarkEnd w:id="0"/>
     </w:p>
     <w:p>
       <w:pPr>
@@ -790,20 +745,20 @@
         <w:rPr>
           <w:lang w:val="es-MX"/>
         </w:rPr>
+        <w:t>En el quinto avance, los bloques estarán formados por distintos materiales. De esto dependerá qué tan fácil son de romper, es decir, cuántas veces tendrá que hacer contacto con ellos la pelota antes de que desaparezcan.</w:t>
+      </w:r>
+    </w:p>
+    <w:p>
+      <w:pPr>
+        <w:rPr>
+          <w:lang w:val="es-MX"/>
+        </w:rPr>
+      </w:pPr>
+      <w:r>
+        <w:rPr>
+          <w:lang w:val="es-MX"/>
+        </w:rPr>
         <w:lastRenderedPageBreak/>
-        <w:t>En el quinto avance, los bloques estarán formados por distintos materiales. De esto dependerá qué tan fácil son de romper, es decir, cuántas veces tendrá que hacer contacto con ellos la pelota antes de que desaparezcan.</w:t>
-      </w:r>
-    </w:p>
-    <w:p>
-      <w:pPr>
-        <w:rPr>
-          <w:lang w:val="es-MX"/>
-        </w:rPr>
-      </w:pPr>
-      <w:r>
-        <w:rPr>
-          <w:lang w:val="es-MX"/>
-        </w:rPr>
         <w:t>Para hacer el juego más atractivo visualmente, se hará uso de efectos con texturas, así como manejo de luz y cámara.</w:t>
       </w:r>
     </w:p>
@@ -1449,6 +1404,7 @@
   <w:style w:type="character" w:default="1" w:styleId="DefaultParagraphFont">
     <w:name w:val="Default Paragraph Font"/>
     <w:uiPriority w:val="1"/>
+    <w:semiHidden/>
     <w:unhideWhenUsed/>
   </w:style>
   <w:style w:type="table" w:default="1" w:styleId="TableNormal">
@@ -1649,6 +1605,7 @@
   <w:style w:type="character" w:default="1" w:styleId="DefaultParagraphFont">
     <w:name w:val="Default Paragraph Font"/>
     <w:uiPriority w:val="1"/>
+    <w:semiHidden/>
     <w:unhideWhenUsed/>
   </w:style>
   <w:style w:type="table" w:default="1" w:styleId="TableNormal">

</xml_diff>